<commit_message>
Beschrijving Design helemaal af
</commit_message>
<xml_diff>
--- a/1. Documentation Phase/Beschrijving Design/Beschrijving Design.docx
+++ b/1. Documentation Phase/Beschrijving Design/Beschrijving Design.docx
@@ -57,7 +57,6 @@
           <w:sz w:val="24"/>
         </w:rPr>
       </w:pPr>
-      <w:bookmarkStart w:id="0" w:name="_GoBack"/>
       <w:r>
         <w:rPr>
           <w:noProof/>
@@ -126,7 +125,6 @@
           </wp:anchor>
         </w:drawing>
       </w:r>
-      <w:bookmarkEnd w:id="0"/>
     </w:p>
     <w:p>
       <w:pPr>
@@ -539,6 +537,13 @@
     </w:p>
     <w:sdt>
       <w:sdtPr>
+        <w:rPr>
+          <w:rFonts w:asciiTheme="minorHAnsi" w:eastAsiaTheme="minorHAnsi" w:hAnsiTheme="minorHAnsi" w:cstheme="minorBidi"/>
+          <w:color w:val="auto"/>
+          <w:sz w:val="22"/>
+          <w:szCs w:val="22"/>
+          <w:lang w:eastAsia="en-US"/>
+        </w:rPr>
         <w:id w:val="802361606"/>
         <w:docPartObj>
           <w:docPartGallery w:val="Table of Contents"/>
@@ -547,13 +552,8 @@
       </w:sdtPr>
       <w:sdtEndPr>
         <w:rPr>
-          <w:rFonts w:asciiTheme="minorHAnsi" w:eastAsiaTheme="minorHAnsi" w:hAnsiTheme="minorHAnsi" w:cstheme="minorBidi"/>
           <w:b/>
           <w:bCs/>
-          <w:color w:val="auto"/>
-          <w:sz w:val="22"/>
-          <w:szCs w:val="22"/>
-          <w:lang w:eastAsia="en-US"/>
         </w:rPr>
       </w:sdtEndPr>
       <w:sdtContent>
@@ -1375,12 +1375,12 @@
         <w:pStyle w:val="Kop1"/>
         <w:jc w:val="center"/>
       </w:pPr>
-      <w:bookmarkStart w:id="1" w:name="_Toc404348824"/>
+      <w:bookmarkStart w:id="0" w:name="_Toc404348824"/>
       <w:r>
         <w:lastRenderedPageBreak/>
         <w:t>Scherm 1 : Intro</w:t>
       </w:r>
-      <w:bookmarkEnd w:id="1"/>
+      <w:bookmarkEnd w:id="0"/>
     </w:p>
     <w:p>
       <w:pPr>
@@ -1476,14 +1476,14 @@
         <w:pStyle w:val="Kop1"/>
         <w:jc w:val="center"/>
       </w:pPr>
-      <w:bookmarkStart w:id="2" w:name="_Toc404348825"/>
+      <w:bookmarkStart w:id="1" w:name="_Toc404348825"/>
       <w:r>
         <w:t>Scherm 2 : Main M</w:t>
       </w:r>
       <w:r>
         <w:t>enu</w:t>
       </w:r>
-      <w:bookmarkEnd w:id="2"/>
+      <w:bookmarkEnd w:id="1"/>
     </w:p>
     <w:p>
       <w:pPr>
@@ -1634,11 +1634,11 @@
         <w:pStyle w:val="Kop1"/>
         <w:jc w:val="center"/>
       </w:pPr>
-      <w:bookmarkStart w:id="3" w:name="_Toc404348826"/>
+      <w:bookmarkStart w:id="2" w:name="_Toc404348826"/>
       <w:r>
         <w:t>Scherm 3 : Gamemode Select</w:t>
       </w:r>
-      <w:bookmarkEnd w:id="3"/>
+      <w:bookmarkEnd w:id="2"/>
     </w:p>
     <w:p>
       <w:pPr>
@@ -1669,21 +1669,7 @@
           <w:rFonts w:ascii="Arial" w:hAnsi="Arial" w:cs="Arial"/>
           <w:sz w:val="24"/>
         </w:rPr>
-        <w:t xml:space="preserve">Als je op Back staat en je doet het pijltje naar beneden dan moet je weer terug naar </w:t>
-      </w:r>
-      <w:r>
-        <w:rPr>
-          <w:rFonts w:ascii="Arial" w:hAnsi="Arial" w:cs="Arial"/>
-          <w:sz w:val="24"/>
-        </w:rPr>
-        <w:t>Story</w:t>
-      </w:r>
-      <w:r>
-        <w:rPr>
-          <w:rFonts w:ascii="Arial" w:hAnsi="Arial" w:cs="Arial"/>
-          <w:sz w:val="24"/>
-        </w:rPr>
-        <w:t xml:space="preserve"> gaan.</w:t>
+        <w:t>Als je op Back staat en je doet het pijltje naar beneden dan moet je weer terug naar Story gaan.</w:t>
       </w:r>
     </w:p>
     <w:p>
@@ -1780,11 +1766,11 @@
         <w:pStyle w:val="Kop1"/>
         <w:jc w:val="center"/>
       </w:pPr>
-      <w:bookmarkStart w:id="4" w:name="_Toc404348827"/>
+      <w:bookmarkStart w:id="3" w:name="_Toc404348827"/>
       <w:r>
         <w:t>Scherm 4 : Options Menu</w:t>
       </w:r>
-      <w:bookmarkEnd w:id="4"/>
+      <w:bookmarkEnd w:id="3"/>
     </w:p>
     <w:p>
       <w:pPr>
@@ -1896,12 +1882,12 @@
         <w:pStyle w:val="Kop1"/>
         <w:jc w:val="center"/>
       </w:pPr>
-      <w:bookmarkStart w:id="5" w:name="_Toc404348828"/>
+      <w:bookmarkStart w:id="4" w:name="_Toc404348828"/>
       <w:r>
         <w:lastRenderedPageBreak/>
         <w:t>Scherm 5 : Gameplay Options</w:t>
       </w:r>
-      <w:bookmarkEnd w:id="5"/>
+      <w:bookmarkEnd w:id="4"/>
     </w:p>
     <w:p>
       <w:pPr>
@@ -2052,11 +2038,11 @@
         <w:pStyle w:val="Kop1"/>
         <w:jc w:val="center"/>
       </w:pPr>
-      <w:bookmarkStart w:id="6" w:name="_Toc404348829"/>
+      <w:bookmarkStart w:id="5" w:name="_Toc404348829"/>
       <w:r>
         <w:t>Scherm 6 : Graphics Options</w:t>
       </w:r>
-      <w:bookmarkEnd w:id="6"/>
+      <w:bookmarkEnd w:id="5"/>
     </w:p>
     <w:p>
       <w:pPr>
@@ -2135,14 +2121,7 @@
           <w:rFonts w:ascii="Arial" w:hAnsi="Arial" w:cs="Arial"/>
           <w:sz w:val="24"/>
         </w:rPr>
-        <w:t>Scherm heeft achtergrond die we ervoor hebben gemaakt</w:t>
-      </w:r>
-      <w:r>
-        <w:rPr>
-          <w:rFonts w:ascii="Arial" w:hAnsi="Arial" w:cs="Arial"/>
-          <w:sz w:val="24"/>
-        </w:rPr>
-        <w:t>.</w:t>
+        <w:t>Scherm heeft achtergrond die we ervoor hebben gemaakt.</w:t>
       </w:r>
     </w:p>
     <w:p>
@@ -2159,11 +2138,11 @@
         <w:pStyle w:val="Kop1"/>
         <w:jc w:val="center"/>
       </w:pPr>
-      <w:bookmarkStart w:id="7" w:name="_Toc404348830"/>
+      <w:bookmarkStart w:id="6" w:name="_Toc404348830"/>
       <w:r>
         <w:t>Scherm 7 : Sound Options</w:t>
       </w:r>
-      <w:bookmarkEnd w:id="7"/>
+      <w:bookmarkEnd w:id="6"/>
     </w:p>
     <w:p>
       <w:pPr>
@@ -2210,51 +2189,23 @@
           <w:rFonts w:ascii="Arial" w:hAnsi="Arial" w:cs="Arial"/>
           <w:sz w:val="24"/>
         </w:rPr>
-        <w:t xml:space="preserve">Je kan de </w:t>
-      </w:r>
-      <w:r>
-        <w:rPr>
-          <w:rFonts w:ascii="Arial" w:hAnsi="Arial" w:cs="Arial"/>
-          <w:sz w:val="24"/>
-        </w:rPr>
-        <w:t>Music</w:t>
-      </w:r>
-      <w:r>
-        <w:rPr>
-          <w:rFonts w:ascii="Arial" w:hAnsi="Arial" w:cs="Arial"/>
-          <w:sz w:val="24"/>
-        </w:rPr>
-        <w:t xml:space="preserve"> volume omhoog doen en omlaag met een maximum tot 10 en een minimum tot 0.</w:t>
-      </w:r>
-    </w:p>
-    <w:p>
-      <w:pPr>
-        <w:pStyle w:val="Geenafstand"/>
-        <w:rPr>
-          <w:rFonts w:ascii="Arial" w:hAnsi="Arial" w:cs="Arial"/>
-          <w:sz w:val="24"/>
-        </w:rPr>
-      </w:pPr>
-      <w:r>
-        <w:rPr>
-          <w:rFonts w:ascii="Arial" w:hAnsi="Arial" w:cs="Arial"/>
-          <w:sz w:val="24"/>
-        </w:rPr>
-        <w:t xml:space="preserve">Je kan de </w:t>
-      </w:r>
-      <w:r>
-        <w:rPr>
-          <w:rFonts w:ascii="Arial" w:hAnsi="Arial" w:cs="Arial"/>
-          <w:sz w:val="24"/>
-        </w:rPr>
-        <w:t>Effect</w:t>
-      </w:r>
-      <w:r>
-        <w:rPr>
-          <w:rFonts w:ascii="Arial" w:hAnsi="Arial" w:cs="Arial"/>
-          <w:sz w:val="24"/>
-        </w:rPr>
-        <w:t xml:space="preserve"> volume omhoog doen en omlaag met een maximum tot 10 en een minimum tot 0.</w:t>
+        <w:t>Je kan de Music volume omhoog doen en omlaag met een maximum tot 10 en een minimum tot 0.</w:t>
+      </w:r>
+    </w:p>
+    <w:p>
+      <w:pPr>
+        <w:pStyle w:val="Geenafstand"/>
+        <w:rPr>
+          <w:rFonts w:ascii="Arial" w:hAnsi="Arial" w:cs="Arial"/>
+          <w:sz w:val="24"/>
+        </w:rPr>
+      </w:pPr>
+      <w:r>
+        <w:rPr>
+          <w:rFonts w:ascii="Arial" w:hAnsi="Arial" w:cs="Arial"/>
+          <w:sz w:val="24"/>
+        </w:rPr>
+        <w:t>Je kan de Effect volume omhoog doen en omlaag met een maximum tot 10 en een minimum tot 0.</w:t>
       </w:r>
     </w:p>
     <w:p>
@@ -2364,12 +2315,12 @@
         <w:pStyle w:val="Kop1"/>
         <w:jc w:val="center"/>
       </w:pPr>
-      <w:bookmarkStart w:id="8" w:name="_Toc404348831"/>
+      <w:bookmarkStart w:id="7" w:name="_Toc404348831"/>
       <w:r>
         <w:lastRenderedPageBreak/>
         <w:t>Scherm 8 : Difficluty Menu</w:t>
       </w:r>
-      <w:bookmarkEnd w:id="8"/>
+      <w:bookmarkEnd w:id="7"/>
     </w:p>
     <w:p>
       <w:pPr>
@@ -2416,65 +2367,23 @@
           <w:rFonts w:ascii="Arial" w:hAnsi="Arial" w:cs="Arial"/>
           <w:sz w:val="24"/>
         </w:rPr>
-        <w:t xml:space="preserve">Als je op </w:t>
-      </w:r>
-      <w:r>
-        <w:rPr>
-          <w:rFonts w:ascii="Arial" w:hAnsi="Arial" w:cs="Arial"/>
-          <w:sz w:val="24"/>
-        </w:rPr>
-        <w:t>Medium</w:t>
-      </w:r>
-      <w:r>
-        <w:rPr>
-          <w:rFonts w:ascii="Arial" w:hAnsi="Arial" w:cs="Arial"/>
-          <w:sz w:val="24"/>
-        </w:rPr>
-        <w:t xml:space="preserve"> klikt dan begint het spel met de Medium Difficulty.</w:t>
-      </w:r>
-    </w:p>
-    <w:p>
-      <w:pPr>
-        <w:pStyle w:val="Geenafstand"/>
-        <w:rPr>
-          <w:rFonts w:ascii="Arial" w:hAnsi="Arial" w:cs="Arial"/>
-          <w:sz w:val="24"/>
-        </w:rPr>
-      </w:pPr>
-      <w:r>
-        <w:rPr>
-          <w:rFonts w:ascii="Arial" w:hAnsi="Arial" w:cs="Arial"/>
-          <w:sz w:val="24"/>
-        </w:rPr>
-        <w:t xml:space="preserve">Als je op </w:t>
-      </w:r>
-      <w:r>
-        <w:rPr>
-          <w:rFonts w:ascii="Arial" w:hAnsi="Arial" w:cs="Arial"/>
-          <w:sz w:val="24"/>
-        </w:rPr>
-        <w:t>Hard</w:t>
-      </w:r>
-      <w:r>
-        <w:rPr>
-          <w:rFonts w:ascii="Arial" w:hAnsi="Arial" w:cs="Arial"/>
-          <w:sz w:val="24"/>
-        </w:rPr>
-        <w:t xml:space="preserve"> klikt dan begint het spel met de </w:t>
-      </w:r>
-      <w:r>
-        <w:rPr>
-          <w:rFonts w:ascii="Arial" w:hAnsi="Arial" w:cs="Arial"/>
-          <w:sz w:val="24"/>
-        </w:rPr>
-        <w:t>Hard</w:t>
-      </w:r>
-      <w:r>
-        <w:rPr>
-          <w:rFonts w:ascii="Arial" w:hAnsi="Arial" w:cs="Arial"/>
-          <w:sz w:val="24"/>
-        </w:rPr>
-        <w:t xml:space="preserve"> Difficulty.</w:t>
+        <w:t>Als je op Medium klikt dan begint het spel met de Medium Difficulty.</w:t>
+      </w:r>
+    </w:p>
+    <w:p>
+      <w:pPr>
+        <w:pStyle w:val="Geenafstand"/>
+        <w:rPr>
+          <w:rFonts w:ascii="Arial" w:hAnsi="Arial" w:cs="Arial"/>
+          <w:sz w:val="24"/>
+        </w:rPr>
+      </w:pPr>
+      <w:r>
+        <w:rPr>
+          <w:rFonts w:ascii="Arial" w:hAnsi="Arial" w:cs="Arial"/>
+          <w:sz w:val="24"/>
+        </w:rPr>
+        <w:t>Als je op Hard klikt dan begint het spel met de Hard Difficulty.</w:t>
       </w:r>
     </w:p>
     <w:p>
@@ -2516,14 +2425,14 @@
         <w:pStyle w:val="Kop1"/>
         <w:jc w:val="center"/>
       </w:pPr>
-      <w:bookmarkStart w:id="9" w:name="_Toc404348832"/>
+      <w:bookmarkStart w:id="8" w:name="_Toc404348832"/>
       <w:r>
         <w:t xml:space="preserve">Scherm 9 : </w:t>
       </w:r>
       <w:r>
         <w:t>Highscore</w:t>
       </w:r>
-      <w:bookmarkEnd w:id="9"/>
+      <w:bookmarkEnd w:id="8"/>
     </w:p>
     <w:p>
       <w:pPr>
@@ -2612,14 +2521,14 @@
         <w:pStyle w:val="Kop1"/>
         <w:jc w:val="center"/>
       </w:pPr>
-      <w:bookmarkStart w:id="10" w:name="_Toc404348833"/>
+      <w:bookmarkStart w:id="9" w:name="_Toc404348833"/>
       <w:r>
         <w:t xml:space="preserve">Scherm 10 : </w:t>
       </w:r>
       <w:r>
         <w:t>Pause Menu</w:t>
       </w:r>
-      <w:bookmarkEnd w:id="10"/>
+      <w:bookmarkEnd w:id="9"/>
     </w:p>
     <w:p>
       <w:pPr>
@@ -2724,109 +2633,136 @@
         <w:pStyle w:val="Kop1"/>
         <w:jc w:val="center"/>
       </w:pPr>
-      <w:bookmarkStart w:id="11" w:name="_Toc404348834"/>
+      <w:bookmarkStart w:id="10" w:name="_Toc404348834"/>
       <w:r>
         <w:t>Scherm 11 : Level Design</w:t>
       </w:r>
+      <w:bookmarkEnd w:id="10"/>
+    </w:p>
+    <w:p>
+      <w:pPr>
+        <w:pStyle w:val="Geenafstand"/>
+        <w:rPr>
+          <w:rFonts w:ascii="Arial" w:hAnsi="Arial" w:cs="Arial"/>
+          <w:sz w:val="24"/>
+        </w:rPr>
+      </w:pPr>
+      <w:r>
+        <w:rPr>
+          <w:rFonts w:ascii="Arial" w:hAnsi="Arial" w:cs="Arial"/>
+          <w:sz w:val="24"/>
+        </w:rPr>
+        <w:t xml:space="preserve">Je hebt een paar dingen die in het scherm staan. </w:t>
+      </w:r>
+    </w:p>
+    <w:p>
+      <w:pPr>
+        <w:pStyle w:val="Geenafstand"/>
+        <w:rPr>
+          <w:rFonts w:ascii="Arial" w:hAnsi="Arial" w:cs="Arial"/>
+          <w:sz w:val="24"/>
+        </w:rPr>
+      </w:pPr>
+      <w:r>
+        <w:rPr>
+          <w:rFonts w:ascii="Arial" w:hAnsi="Arial" w:cs="Arial"/>
+          <w:sz w:val="24"/>
+        </w:rPr>
+        <w:t>Linksboven heb je de score die de player heeft.</w:t>
+      </w:r>
+    </w:p>
+    <w:p>
+      <w:pPr>
+        <w:pStyle w:val="Geenafstand"/>
+        <w:rPr>
+          <w:rFonts w:ascii="Arial" w:hAnsi="Arial" w:cs="Arial"/>
+          <w:sz w:val="24"/>
+        </w:rPr>
+      </w:pPr>
+      <w:r>
+        <w:rPr>
+          <w:rFonts w:ascii="Arial" w:hAnsi="Arial" w:cs="Arial"/>
+          <w:sz w:val="24"/>
+        </w:rPr>
+        <w:t>In het midden bovenaan staat de timer en die zorgt ervoor om te laten zien hoeveel tijd je nog hebt.</w:t>
+      </w:r>
+    </w:p>
+    <w:p>
+      <w:pPr>
+        <w:pStyle w:val="Geenafstand"/>
+        <w:rPr>
+          <w:rFonts w:ascii="Arial" w:hAnsi="Arial" w:cs="Arial"/>
+          <w:sz w:val="24"/>
+        </w:rPr>
+      </w:pPr>
+      <w:r>
+        <w:rPr>
+          <w:rFonts w:ascii="Arial" w:hAnsi="Arial" w:cs="Arial"/>
+          <w:sz w:val="24"/>
+        </w:rPr>
+        <w:t>Linksonder in de hoek staan alles wat je kan gebruiken om te schieten.</w:t>
+      </w:r>
+    </w:p>
+    <w:p>
+      <w:pPr>
+        <w:pStyle w:val="Geenafstand"/>
+        <w:rPr>
+          <w:rFonts w:ascii="Arial" w:hAnsi="Arial" w:cs="Arial"/>
+          <w:sz w:val="24"/>
+        </w:rPr>
+      </w:pPr>
+      <w:r>
+        <w:rPr>
+          <w:rFonts w:ascii="Arial" w:hAnsi="Arial" w:cs="Arial"/>
+          <w:sz w:val="24"/>
+        </w:rPr>
+        <w:t>De schermachtergronden veranderen per level maar de rest blijft hetzelfde.</w:t>
+      </w:r>
+    </w:p>
+    <w:p>
+      <w:pPr>
+        <w:pStyle w:val="Geenafstand"/>
+        <w:rPr>
+          <w:rFonts w:ascii="Arial" w:hAnsi="Arial" w:cs="Arial"/>
+          <w:sz w:val="24"/>
+        </w:rPr>
+      </w:pPr>
+    </w:p>
+    <w:p>
+      <w:pPr>
+        <w:pStyle w:val="Geenafstand"/>
+        <w:rPr>
+          <w:rFonts w:ascii="Arial" w:hAnsi="Arial" w:cs="Arial"/>
+          <w:sz w:val="24"/>
+        </w:rPr>
+      </w:pPr>
+    </w:p>
+    <w:p>
+      <w:pPr>
+        <w:pStyle w:val="Kop1"/>
+        <w:jc w:val="center"/>
+      </w:pPr>
+      <w:r>
+        <w:t>Gameplay</w:t>
+      </w:r>
+    </w:p>
+    <w:p>
+      <w:pPr>
+        <w:pStyle w:val="Geenafstand"/>
+        <w:rPr>
+          <w:rFonts w:ascii="Arial" w:hAnsi="Arial" w:cs="Arial"/>
+          <w:sz w:val="24"/>
+        </w:rPr>
+      </w:pPr>
+      <w:r>
+        <w:rPr>
+          <w:rFonts w:ascii="Arial" w:hAnsi="Arial" w:cs="Arial"/>
+          <w:sz w:val="24"/>
+        </w:rPr>
+        <w:t xml:space="preserve">Je richt met de WII Mote op het scherm. Je moet op de vijanden schieten om ze te doden. Linksonder kan je selecteren waarmee je schiet. Bovenaan zie je nog hoeveel tijd je hebt voor het level te voltooien. </w:t>
+      </w:r>
+      <w:bookmarkStart w:id="11" w:name="_GoBack"/>
       <w:bookmarkEnd w:id="11"/>
-    </w:p>
-    <w:p>
-      <w:pPr>
-        <w:pStyle w:val="Geenafstand"/>
-        <w:rPr>
-          <w:rFonts w:ascii="Arial" w:hAnsi="Arial" w:cs="Arial"/>
-          <w:sz w:val="24"/>
-        </w:rPr>
-      </w:pPr>
-      <w:r>
-        <w:rPr>
-          <w:rFonts w:ascii="Arial" w:hAnsi="Arial" w:cs="Arial"/>
-          <w:sz w:val="24"/>
-        </w:rPr>
-        <w:t xml:space="preserve">Je hebt een paar dingen die in het scherm staan. </w:t>
-      </w:r>
-    </w:p>
-    <w:p>
-      <w:pPr>
-        <w:pStyle w:val="Geenafstand"/>
-        <w:rPr>
-          <w:rFonts w:ascii="Arial" w:hAnsi="Arial" w:cs="Arial"/>
-          <w:sz w:val="24"/>
-        </w:rPr>
-      </w:pPr>
-      <w:r>
-        <w:rPr>
-          <w:rFonts w:ascii="Arial" w:hAnsi="Arial" w:cs="Arial"/>
-          <w:sz w:val="24"/>
-        </w:rPr>
-        <w:t>Linksboven heb je de score die de player heeft.</w:t>
-      </w:r>
-    </w:p>
-    <w:p>
-      <w:pPr>
-        <w:pStyle w:val="Geenafstand"/>
-        <w:rPr>
-          <w:rFonts w:ascii="Arial" w:hAnsi="Arial" w:cs="Arial"/>
-          <w:sz w:val="24"/>
-        </w:rPr>
-      </w:pPr>
-      <w:r>
-        <w:rPr>
-          <w:rFonts w:ascii="Arial" w:hAnsi="Arial" w:cs="Arial"/>
-          <w:sz w:val="24"/>
-        </w:rPr>
-        <w:t>In het midden bovenaan staat de timer en die zorgt ervoor om te laten zien hoeveel tijd je nog hebt.</w:t>
-      </w:r>
-    </w:p>
-    <w:p>
-      <w:pPr>
-        <w:pStyle w:val="Geenafstand"/>
-        <w:rPr>
-          <w:rFonts w:ascii="Arial" w:hAnsi="Arial" w:cs="Arial"/>
-          <w:sz w:val="24"/>
-        </w:rPr>
-      </w:pPr>
-      <w:r>
-        <w:rPr>
-          <w:rFonts w:ascii="Arial" w:hAnsi="Arial" w:cs="Arial"/>
-          <w:sz w:val="24"/>
-        </w:rPr>
-        <w:t>Linksonder in de hoek staan alles wat je kan gebruiken om te schieten.</w:t>
-      </w:r>
-    </w:p>
-    <w:p>
-      <w:pPr>
-        <w:pStyle w:val="Geenafstand"/>
-        <w:rPr>
-          <w:rFonts w:ascii="Arial" w:hAnsi="Arial" w:cs="Arial"/>
-          <w:sz w:val="24"/>
-        </w:rPr>
-      </w:pPr>
-      <w:r>
-        <w:rPr>
-          <w:rFonts w:ascii="Arial" w:hAnsi="Arial" w:cs="Arial"/>
-          <w:sz w:val="24"/>
-        </w:rPr>
-        <w:t>De schermachtergronden veranderen per level maar de rest blijft hetzelfde.</w:t>
-      </w:r>
-    </w:p>
-    <w:p>
-      <w:pPr>
-        <w:pStyle w:val="Geenafstand"/>
-        <w:rPr>
-          <w:rFonts w:ascii="Arial" w:hAnsi="Arial" w:cs="Arial"/>
-          <w:sz w:val="24"/>
-        </w:rPr>
-      </w:pPr>
-    </w:p>
-    <w:p>
-      <w:pPr>
-        <w:pStyle w:val="Geenafstand"/>
-        <w:rPr>
-          <w:rFonts w:ascii="Arial" w:hAnsi="Arial" w:cs="Arial"/>
-          <w:sz w:val="24"/>
-        </w:rPr>
-      </w:pPr>
     </w:p>
     <w:p>
       <w:pPr>
@@ -3734,7 +3670,7 @@
 </file>
 
 <file path=customXml/itemProps1.xml><?xml version="1.0" encoding="utf-8"?>
-<ds:datastoreItem xmlns:ds="http://schemas.openxmlformats.org/officeDocument/2006/customXml" ds:itemID="{A4908BE1-40AC-48F7-BF97-4DBD3265E9C7}">
+<ds:datastoreItem xmlns:ds="http://schemas.openxmlformats.org/officeDocument/2006/customXml" ds:itemID="{DCBD2E22-63D3-43D5-9680-4A3C47DFC304}">
   <ds:schemaRefs>
     <ds:schemaRef ds:uri="http://schemas.openxmlformats.org/officeDocument/2006/bibliography"/>
   </ds:schemaRefs>

</xml_diff>